<commit_message>
lol forgots me code link.
</commit_message>
<xml_diff>
--- a/Final_Project/Zoo 800 Final.docx
+++ b/Final_Project/Zoo 800 Final.docx
@@ -320,12 +320,12 @@
           <wp:inline distB="114300" distT="114300" distL="114300" distR="114300">
             <wp:extent cx="5943600" cy="4140200"/>
             <wp:effectExtent b="0" l="0" r="0" t="0"/>
-            <wp:docPr id="3" name="image4.jpg"/>
+            <wp:docPr id="3" name="image1.jpg"/>
             <a:graphic>
               <a:graphicData uri="http://schemas.openxmlformats.org/drawingml/2006/picture">
                 <pic:pic>
                   <pic:nvPicPr>
-                    <pic:cNvPr id="0" name="image4.jpg"/>
+                    <pic:cNvPr id="0" name="image1.jpg"/>
                     <pic:cNvPicPr preferRelativeResize="0"/>
                   </pic:nvPicPr>
                   <pic:blipFill>
@@ -1425,12 +1425,12 @@
           <wp:inline distB="114300" distT="114300" distL="114300" distR="114300">
             <wp:extent cx="5943600" cy="4457700"/>
             <wp:effectExtent b="0" l="0" r="0" t="0"/>
-            <wp:docPr id="1" name="image1.jpg"/>
+            <wp:docPr id="1" name="image3.jpg"/>
             <a:graphic>
               <a:graphicData uri="http://schemas.openxmlformats.org/drawingml/2006/picture">
                 <pic:pic>
                   <pic:nvPicPr>
-                    <pic:cNvPr id="0" name="image1.jpg"/>
+                    <pic:cNvPr id="0" name="image3.jpg"/>
                     <pic:cNvPicPr preferRelativeResize="0"/>
                   </pic:nvPicPr>
                   <pic:blipFill>
@@ -1701,6 +1701,78 @@
           <w:szCs w:val="24"/>
           <w:rtl w:val="0"/>
         </w:rPr>
+        <w:t xml:space="preserve">Github Link:</w:t>
+      </w:r>
+    </w:p>
+    <w:p>
+      <w:pPr>
+        <w:ind w:left="0" w:firstLine="0"/>
+        <w:rPr>
+          <w:rFonts w:ascii="Times New Roman" w:cs="Times New Roman" w:eastAsia="Times New Roman" w:hAnsi="Times New Roman"/>
+          <w:b w:val="1"/>
+          <w:bCs w:val="1"/>
+          <w:sz w:val="24"/>
+          <w:szCs w:val="24"/>
+        </w:rPr>
+      </w:pPr>
+      <w:hyperlink r:id="rId9">
+        <w:r>
+          <w:rPr>
+            <w:rFonts w:ascii="Times New Roman" w:cs="Times New Roman" w:eastAsia="Times New Roman" w:hAnsi="Times New Roman"/>
+            <w:b w:val="1"/>
+            <w:bCs w:val="1"/>
+            <w:color w:val="1155cc"/>
+            <w:sz w:val="24"/>
+            <w:szCs w:val="24"/>
+            <w:u w:val="single"/>
+            <w:rtl w:val="0"/>
+          </w:rPr>
+          <w:t xml:space="preserve">https://github.com/ljfischer2/ZOO-800-/tree/main/Final_Project</w:t>
+        </w:r>
+      </w:hyperlink>
+      <w:r>
+        <w:rPr>
+          <w:rtl w:val="0"/>
+        </w:rPr>
+      </w:r>
+    </w:p>
+    <w:p>
+      <w:pPr>
+        <w:ind w:left="0" w:firstLine="0"/>
+        <w:rPr>
+          <w:rFonts w:ascii="Times New Roman" w:cs="Times New Roman" w:eastAsia="Times New Roman" w:hAnsi="Times New Roman"/>
+          <w:b w:val="1"/>
+          <w:bCs w:val="1"/>
+          <w:sz w:val="24"/>
+          <w:szCs w:val="24"/>
+        </w:rPr>
+      </w:pPr>
+      <w:r>
+        <w:rPr>
+          <w:rtl w:val="0"/>
+        </w:rPr>
+      </w:r>
+    </w:p>
+    <w:p>
+      <w:pPr>
+        <w:ind w:left="0" w:firstLine="0"/>
+        <w:rPr>
+          <w:rFonts w:ascii="Times New Roman" w:cs="Times New Roman" w:eastAsia="Times New Roman" w:hAnsi="Times New Roman"/>
+          <w:b w:val="1"/>
+          <w:bCs w:val="1"/>
+          <w:sz w:val="24"/>
+          <w:szCs w:val="24"/>
+        </w:rPr>
+      </w:pPr>
+      <w:r>
+        <w:rPr>
+          <w:rFonts w:ascii="Times New Roman" w:cs="Times New Roman" w:eastAsia="Times New Roman" w:hAnsi="Times New Roman"/>
+          <w:b w:val="1"/>
+          <w:bCs w:val="1"/>
+          <w:sz w:val="24"/>
+          <w:szCs w:val="24"/>
+          <w:rtl w:val="0"/>
+        </w:rPr>
         <w:t xml:space="preserve">References: </w:t>
       </w:r>
     </w:p>
@@ -1880,7 +1952,7 @@
         </w:rPr>
         <w:t xml:space="preserve">(6), 1041–1053.</w:t>
       </w:r>
-      <w:hyperlink r:id="rId9">
+      <w:hyperlink r:id="rId10">
         <w:r>
           <w:rPr>
             <w:rFonts w:ascii="Times New Roman" w:cs="Times New Roman" w:eastAsia="Times New Roman" w:hAnsi="Times New Roman"/>
@@ -1891,7 +1963,7 @@
           <w:t xml:space="preserve"> </w:t>
         </w:r>
       </w:hyperlink>
-      <w:hyperlink r:id="rId10">
+      <w:hyperlink r:id="rId11">
         <w:r>
           <w:rPr>
             <w:rFonts w:ascii="Times New Roman" w:cs="Times New Roman" w:eastAsia="Times New Roman" w:hAnsi="Times New Roman"/>
@@ -1971,7 +2043,7 @@
         </w:rPr>
         <w:t xml:space="preserve">(40), 15943–15948.</w:t>
       </w:r>
-      <w:hyperlink r:id="rId11">
+      <w:hyperlink r:id="rId12">
         <w:r>
           <w:rPr>
             <w:rFonts w:ascii="Times New Roman" w:cs="Times New Roman" w:eastAsia="Times New Roman" w:hAnsi="Times New Roman"/>
@@ -1982,7 +2054,7 @@
           <w:t xml:space="preserve"> </w:t>
         </w:r>
       </w:hyperlink>
-      <w:hyperlink r:id="rId12">
+      <w:hyperlink r:id="rId13">
         <w:r>
           <w:rPr>
             <w:rFonts w:ascii="Times New Roman" w:cs="Times New Roman" w:eastAsia="Times New Roman" w:hAnsi="Times New Roman"/>
@@ -2062,7 +2134,7 @@
         </w:rPr>
         <w:t xml:space="preserve">, 361–369.</w:t>
       </w:r>
-      <w:hyperlink r:id="rId13">
+      <w:hyperlink r:id="rId14">
         <w:r>
           <w:rPr>
             <w:rFonts w:ascii="Times New Roman" w:cs="Times New Roman" w:eastAsia="Times New Roman" w:hAnsi="Times New Roman"/>
@@ -2073,7 +2145,7 @@
           <w:t xml:space="preserve"> </w:t>
         </w:r>
       </w:hyperlink>
-      <w:hyperlink r:id="rId14">
+      <w:hyperlink r:id="rId15">
         <w:r>
           <w:rPr>
             <w:rFonts w:ascii="Times New Roman" w:cs="Times New Roman" w:eastAsia="Times New Roman" w:hAnsi="Times New Roman"/>
@@ -2153,7 +2225,7 @@
         </w:rPr>
         <w:t xml:space="preserve">(5), 1000–1016.</w:t>
       </w:r>
-      <w:hyperlink r:id="rId15">
+      <w:hyperlink r:id="rId16">
         <w:r>
           <w:rPr>
             <w:rFonts w:ascii="Times New Roman" w:cs="Times New Roman" w:eastAsia="Times New Roman" w:hAnsi="Times New Roman"/>
@@ -2164,7 +2236,7 @@
           <w:t xml:space="preserve"> </w:t>
         </w:r>
       </w:hyperlink>
-      <w:hyperlink r:id="rId16">
+      <w:hyperlink r:id="rId17">
         <w:r>
           <w:rPr>
             <w:rFonts w:ascii="Times New Roman" w:cs="Times New Roman" w:eastAsia="Times New Roman" w:hAnsi="Times New Roman"/>
@@ -2244,7 +2316,7 @@
         </w:rPr>
         <w:t xml:space="preserve">(49), 24676–24681.</w:t>
       </w:r>
-      <w:hyperlink r:id="rId17">
+      <w:hyperlink r:id="rId18">
         <w:r>
           <w:rPr>
             <w:rFonts w:ascii="Times New Roman" w:cs="Times New Roman" w:eastAsia="Times New Roman" w:hAnsi="Times New Roman"/>
@@ -2255,7 +2327,7 @@
           <w:t xml:space="preserve"> </w:t>
         </w:r>
       </w:hyperlink>
-      <w:hyperlink r:id="rId18">
+      <w:hyperlink r:id="rId19">
         <w:r>
           <w:rPr>
             <w:rFonts w:ascii="Times New Roman" w:cs="Times New Roman" w:eastAsia="Times New Roman" w:hAnsi="Times New Roman"/>
@@ -2375,7 +2447,7 @@
         </w:rPr>
         <w:t xml:space="preserve">(1), coac071.</w:t>
       </w:r>
-      <w:hyperlink r:id="rId19">
+      <w:hyperlink r:id="rId20">
         <w:r>
           <w:rPr>
             <w:rFonts w:ascii="Times New Roman" w:cs="Times New Roman" w:eastAsia="Times New Roman" w:hAnsi="Times New Roman"/>
@@ -2386,7 +2458,7 @@
           <w:t xml:space="preserve"> </w:t>
         </w:r>
       </w:hyperlink>
-      <w:hyperlink r:id="rId20">
+      <w:hyperlink r:id="rId21">
         <w:r>
           <w:rPr>
             <w:rFonts w:ascii="Times New Roman" w:cs="Times New Roman" w:eastAsia="Times New Roman" w:hAnsi="Times New Roman"/>
@@ -2515,7 +2587,7 @@
         </w:rPr>
         <w:t xml:space="preserve">(sd), 1–32.</w:t>
       </w:r>
-      <w:hyperlink r:id="rId21">
+      <w:hyperlink r:id="rId22">
         <w:r>
           <w:rPr>
             <w:rFonts w:ascii="Times New Roman" w:cs="Times New Roman" w:eastAsia="Times New Roman" w:hAnsi="Times New Roman"/>
@@ -2526,7 +2598,7 @@
           <w:t xml:space="preserve"> </w:t>
         </w:r>
       </w:hyperlink>
-      <w:hyperlink r:id="rId22">
+      <w:hyperlink r:id="rId23">
         <w:r>
           <w:rPr>
             <w:rFonts w:ascii="Times New Roman" w:cs="Times New Roman" w:eastAsia="Times New Roman" w:hAnsi="Times New Roman"/>
@@ -2626,7 +2698,7 @@
         </w:rPr>
         <w:t xml:space="preserve">(1), 1–13.</w:t>
       </w:r>
-      <w:hyperlink r:id="rId23">
+      <w:hyperlink r:id="rId24">
         <w:r>
           <w:rPr>
             <w:rFonts w:ascii="Times New Roman" w:cs="Times New Roman" w:eastAsia="Times New Roman" w:hAnsi="Times New Roman"/>
@@ -2637,7 +2709,7 @@
           <w:t xml:space="preserve"> </w:t>
         </w:r>
       </w:hyperlink>
-      <w:hyperlink r:id="rId24">
+      <w:hyperlink r:id="rId25">
         <w:r>
           <w:rPr>
             <w:rFonts w:ascii="Times New Roman" w:cs="Times New Roman" w:eastAsia="Times New Roman" w:hAnsi="Times New Roman"/>
@@ -2717,7 +2789,7 @@
         </w:rPr>
         <w:t xml:space="preserve">(1–4), 587–599.</w:t>
       </w:r>
-      <w:hyperlink r:id="rId25">
+      <w:hyperlink r:id="rId26">
         <w:r>
           <w:rPr>
             <w:rFonts w:ascii="Times New Roman" w:cs="Times New Roman" w:eastAsia="Times New Roman" w:hAnsi="Times New Roman"/>
@@ -2728,7 +2800,7 @@
           <w:t xml:space="preserve"> </w:t>
         </w:r>
       </w:hyperlink>
-      <w:hyperlink r:id="rId26">
+      <w:hyperlink r:id="rId27">
         <w:r>
           <w:rPr>
             <w:rFonts w:ascii="Times New Roman" w:cs="Times New Roman" w:eastAsia="Times New Roman" w:hAnsi="Times New Roman"/>
@@ -2808,7 +2880,7 @@
         </w:rPr>
         <w:t xml:space="preserve">(1), 8309.</w:t>
       </w:r>
-      <w:hyperlink r:id="rId27">
+      <w:hyperlink r:id="rId28">
         <w:r>
           <w:rPr>
             <w:rFonts w:ascii="Times New Roman" w:cs="Times New Roman" w:eastAsia="Times New Roman" w:hAnsi="Times New Roman"/>
@@ -2819,7 +2891,7 @@
           <w:t xml:space="preserve"> </w:t>
         </w:r>
       </w:hyperlink>
-      <w:hyperlink r:id="rId28">
+      <w:hyperlink r:id="rId29">
         <w:r>
           <w:rPr>
             <w:rFonts w:ascii="Times New Roman" w:cs="Times New Roman" w:eastAsia="Times New Roman" w:hAnsi="Times New Roman"/>
@@ -2899,7 +2971,7 @@
         </w:rPr>
         <w:t xml:space="preserve">, 149–161.</w:t>
       </w:r>
-      <w:hyperlink r:id="rId29">
+      <w:hyperlink r:id="rId30">
         <w:r>
           <w:rPr>
             <w:rFonts w:ascii="Times New Roman" w:cs="Times New Roman" w:eastAsia="Times New Roman" w:hAnsi="Times New Roman"/>
@@ -2910,7 +2982,7 @@
           <w:t xml:space="preserve"> </w:t>
         </w:r>
       </w:hyperlink>
-      <w:hyperlink r:id="rId30">
+      <w:hyperlink r:id="rId31">
         <w:r>
           <w:rPr>
             <w:rFonts w:ascii="Times New Roman" w:cs="Times New Roman" w:eastAsia="Times New Roman" w:hAnsi="Times New Roman"/>
@@ -2970,7 +3042,7 @@
         </w:rPr>
         <w:t xml:space="preserve">, cjfas-2024-0195.</w:t>
       </w:r>
-      <w:hyperlink r:id="rId31">
+      <w:hyperlink r:id="rId32">
         <w:r>
           <w:rPr>
             <w:rFonts w:ascii="Times New Roman" w:cs="Times New Roman" w:eastAsia="Times New Roman" w:hAnsi="Times New Roman"/>
@@ -2981,7 +3053,7 @@
           <w:t xml:space="preserve"> </w:t>
         </w:r>
       </w:hyperlink>
-      <w:hyperlink r:id="rId32">
+      <w:hyperlink r:id="rId33">
         <w:r>
           <w:rPr>
             <w:rFonts w:ascii="Times New Roman" w:cs="Times New Roman" w:eastAsia="Times New Roman" w:hAnsi="Times New Roman"/>
@@ -3061,7 +3133,7 @@
         </w:rPr>
         <w:t xml:space="preserve">(3), 315–320.</w:t>
       </w:r>
-      <w:hyperlink r:id="rId33">
+      <w:hyperlink r:id="rId34">
         <w:r>
           <w:rPr>
             <w:rFonts w:ascii="Times New Roman" w:cs="Times New Roman" w:eastAsia="Times New Roman" w:hAnsi="Times New Roman"/>
@@ -3072,7 +3144,7 @@
           <w:t xml:space="preserve"> </w:t>
         </w:r>
       </w:hyperlink>
-      <w:hyperlink r:id="rId34">
+      <w:hyperlink r:id="rId35">
         <w:r>
           <w:rPr>
             <w:rFonts w:ascii="Times New Roman" w:cs="Times New Roman" w:eastAsia="Times New Roman" w:hAnsi="Times New Roman"/>
@@ -3152,7 +3224,7 @@
         </w:rPr>
         <w:t xml:space="preserve">(2), 191–201.</w:t>
       </w:r>
-      <w:hyperlink r:id="rId35">
+      <w:hyperlink r:id="rId36">
         <w:r>
           <w:rPr>
             <w:rFonts w:ascii="Times New Roman" w:cs="Times New Roman" w:eastAsia="Times New Roman" w:hAnsi="Times New Roman"/>
@@ -3163,7 +3235,7 @@
           <w:t xml:space="preserve"> </w:t>
         </w:r>
       </w:hyperlink>
-      <w:hyperlink r:id="rId36">
+      <w:hyperlink r:id="rId37">
         <w:r>
           <w:rPr>
             <w:rFonts w:ascii="Times New Roman" w:cs="Times New Roman" w:eastAsia="Times New Roman" w:hAnsi="Times New Roman"/>
@@ -3243,7 +3315,7 @@
         </w:rPr>
         <w:t xml:space="preserve">(1), 1–13.</w:t>
       </w:r>
-      <w:hyperlink r:id="rId37">
+      <w:hyperlink r:id="rId38">
         <w:r>
           <w:rPr>
             <w:rFonts w:ascii="Times New Roman" w:cs="Times New Roman" w:eastAsia="Times New Roman" w:hAnsi="Times New Roman"/>
@@ -3254,7 +3326,7 @@
           <w:t xml:space="preserve"> </w:t>
         </w:r>
       </w:hyperlink>
-      <w:hyperlink r:id="rId38">
+      <w:hyperlink r:id="rId39">
         <w:r>
           <w:rPr>
             <w:rFonts w:ascii="Times New Roman" w:cs="Times New Roman" w:eastAsia="Times New Roman" w:hAnsi="Times New Roman"/>
@@ -3334,7 +3406,7 @@
         </w:rPr>
         <w:t xml:space="preserve">(12), 1163–1169.</w:t>
       </w:r>
-      <w:hyperlink r:id="rId39">
+      <w:hyperlink r:id="rId40">
         <w:r>
           <w:rPr>
             <w:rFonts w:ascii="Times New Roman" w:cs="Times New Roman" w:eastAsia="Times New Roman" w:hAnsi="Times New Roman"/>
@@ -3345,7 +3417,7 @@
           <w:t xml:space="preserve"> </w:t>
         </w:r>
       </w:hyperlink>
-      <w:hyperlink r:id="rId40">
+      <w:hyperlink r:id="rId41">
         <w:r>
           <w:rPr>
             <w:rFonts w:ascii="Times New Roman" w:cs="Times New Roman" w:eastAsia="Times New Roman" w:hAnsi="Times New Roman"/>
@@ -3425,7 +3497,7 @@
         </w:rPr>
         <w:t xml:space="preserve">(5), 947–951.</w:t>
       </w:r>
-      <w:hyperlink r:id="rId41">
+      <w:hyperlink r:id="rId42">
         <w:r>
           <w:rPr>
             <w:rFonts w:ascii="Times New Roman" w:cs="Times New Roman" w:eastAsia="Times New Roman" w:hAnsi="Times New Roman"/>
@@ -3436,7 +3508,7 @@
           <w:t xml:space="preserve"> </w:t>
         </w:r>
       </w:hyperlink>
-      <w:hyperlink r:id="rId42">
+      <w:hyperlink r:id="rId43">
         <w:r>
           <w:rPr>
             <w:rFonts w:ascii="Times New Roman" w:cs="Times New Roman" w:eastAsia="Times New Roman" w:hAnsi="Times New Roman"/>
@@ -3516,7 +3588,7 @@
         </w:rPr>
         <w:t xml:space="preserve">(2), 653–664.</w:t>
       </w:r>
-      <w:hyperlink r:id="rId43">
+      <w:hyperlink r:id="rId44">
         <w:r>
           <w:rPr>
             <w:rFonts w:ascii="Times New Roman" w:cs="Times New Roman" w:eastAsia="Times New Roman" w:hAnsi="Times New Roman"/>
@@ -3527,7 +3599,7 @@
           <w:t xml:space="preserve"> </w:t>
         </w:r>
       </w:hyperlink>
-      <w:hyperlink r:id="rId44">
+      <w:hyperlink r:id="rId45">
         <w:r>
           <w:rPr>
             <w:rFonts w:ascii="Times New Roman" w:cs="Times New Roman" w:eastAsia="Times New Roman" w:hAnsi="Times New Roman"/>
@@ -3587,7 +3659,7 @@
         </w:rPr>
         <w:t xml:space="preserve">.</w:t>
       </w:r>
-      <w:hyperlink r:id="rId45">
+      <w:hyperlink r:id="rId46">
         <w:r>
           <w:rPr>
             <w:rFonts w:ascii="Times New Roman" w:cs="Times New Roman" w:eastAsia="Times New Roman" w:hAnsi="Times New Roman"/>
@@ -3598,7 +3670,7 @@
           <w:t xml:space="preserve"> </w:t>
         </w:r>
       </w:hyperlink>
-      <w:hyperlink r:id="rId46">
+      <w:hyperlink r:id="rId47">
         <w:r>
           <w:rPr>
             <w:rFonts w:ascii="Times New Roman" w:cs="Times New Roman" w:eastAsia="Times New Roman" w:hAnsi="Times New Roman"/>
@@ -3678,7 +3750,7 @@
         </w:rPr>
         <w:t xml:space="preserve">(2), 282–291.</w:t>
       </w:r>
-      <w:hyperlink r:id="rId47">
+      <w:hyperlink r:id="rId48">
         <w:r>
           <w:rPr>
             <w:rFonts w:ascii="Times New Roman" w:cs="Times New Roman" w:eastAsia="Times New Roman" w:hAnsi="Times New Roman"/>
@@ -3689,7 +3761,7 @@
           <w:t xml:space="preserve"> </w:t>
         </w:r>
       </w:hyperlink>
-      <w:hyperlink r:id="rId48">
+      <w:hyperlink r:id="rId49">
         <w:r>
           <w:rPr>
             <w:rFonts w:ascii="Times New Roman" w:cs="Times New Roman" w:eastAsia="Times New Roman" w:hAnsi="Times New Roman"/>
@@ -3769,7 +3841,7 @@
         </w:rPr>
         <w:t xml:space="preserve">(4), 711–722.</w:t>
       </w:r>
-      <w:hyperlink r:id="rId49">
+      <w:hyperlink r:id="rId50">
         <w:r>
           <w:rPr>
             <w:rFonts w:ascii="Times New Roman" w:cs="Times New Roman" w:eastAsia="Times New Roman" w:hAnsi="Times New Roman"/>
@@ -3780,7 +3852,7 @@
           <w:t xml:space="preserve"> </w:t>
         </w:r>
       </w:hyperlink>
-      <w:hyperlink r:id="rId50">
+      <w:hyperlink r:id="rId51">
         <w:r>
           <w:rPr>
             <w:rFonts w:ascii="Times New Roman" w:cs="Times New Roman" w:eastAsia="Times New Roman" w:hAnsi="Times New Roman"/>
@@ -3860,7 +3932,7 @@
         </w:rPr>
         <w:t xml:space="preserve">(5), 962–972.</w:t>
       </w:r>
-      <w:hyperlink r:id="rId51">
+      <w:hyperlink r:id="rId52">
         <w:r>
           <w:rPr>
             <w:rFonts w:ascii="Times New Roman" w:cs="Times New Roman" w:eastAsia="Times New Roman" w:hAnsi="Times New Roman"/>
@@ -3871,7 +3943,7 @@
           <w:t xml:space="preserve"> </w:t>
         </w:r>
       </w:hyperlink>
-      <w:hyperlink r:id="rId52">
+      <w:hyperlink r:id="rId53">
         <w:r>
           <w:rPr>
             <w:rFonts w:ascii="Times New Roman" w:cs="Times New Roman" w:eastAsia="Times New Roman" w:hAnsi="Times New Roman"/>
@@ -3951,7 +4023,7 @@
         </w:rPr>
         <w:t xml:space="preserve">(19), jeb244514.</w:t>
       </w:r>
-      <w:hyperlink r:id="rId53">
+      <w:hyperlink r:id="rId54">
         <w:r>
           <w:rPr>
             <w:rFonts w:ascii="Times New Roman" w:cs="Times New Roman" w:eastAsia="Times New Roman" w:hAnsi="Times New Roman"/>
@@ -3962,7 +4034,7 @@
           <w:t xml:space="preserve"> </w:t>
         </w:r>
       </w:hyperlink>
-      <w:hyperlink r:id="rId54">
+      <w:hyperlink r:id="rId55">
         <w:r>
           <w:rPr>
             <w:rFonts w:ascii="Times New Roman" w:cs="Times New Roman" w:eastAsia="Times New Roman" w:hAnsi="Times New Roman"/>
@@ -4042,7 +4114,7 @@
         </w:rPr>
         <w:t xml:space="preserve">(1), 637–669.</w:t>
       </w:r>
-      <w:hyperlink r:id="rId55">
+      <w:hyperlink r:id="rId56">
         <w:r>
           <w:rPr>
             <w:rFonts w:ascii="Times New Roman" w:cs="Times New Roman" w:eastAsia="Times New Roman" w:hAnsi="Times New Roman"/>
@@ -4053,7 +4125,7 @@
           <w:t xml:space="preserve"> </w:t>
         </w:r>
       </w:hyperlink>
-      <w:hyperlink r:id="rId56">
+      <w:hyperlink r:id="rId57">
         <w:r>
           <w:rPr>
             <w:rFonts w:ascii="Times New Roman" w:cs="Times New Roman" w:eastAsia="Times New Roman" w:hAnsi="Times New Roman"/>
@@ -4133,7 +4205,7 @@
         </w:rPr>
         <w:t xml:space="preserve">(1), 235–254.</w:t>
       </w:r>
-      <w:hyperlink r:id="rId57">
+      <w:hyperlink r:id="rId58">
         <w:r>
           <w:rPr>
             <w:rFonts w:ascii="Times New Roman" w:cs="Times New Roman" w:eastAsia="Times New Roman" w:hAnsi="Times New Roman"/>
@@ -4144,7 +4216,7 @@
           <w:t xml:space="preserve"> </w:t>
         </w:r>
       </w:hyperlink>
-      <w:hyperlink r:id="rId58">
+      <w:hyperlink r:id="rId59">
         <w:r>
           <w:rPr>
             <w:rFonts w:ascii="Times New Roman" w:cs="Times New Roman" w:eastAsia="Times New Roman" w:hAnsi="Times New Roman"/>
@@ -4224,7 +4296,7 @@
         </w:rPr>
         <w:t xml:space="preserve">(1), 6–17.</w:t>
       </w:r>
-      <w:hyperlink r:id="rId59">
+      <w:hyperlink r:id="rId60">
         <w:r>
           <w:rPr>
             <w:rFonts w:ascii="Times New Roman" w:cs="Times New Roman" w:eastAsia="Times New Roman" w:hAnsi="Times New Roman"/>
@@ -4235,7 +4307,7 @@
           <w:t xml:space="preserve"> </w:t>
         </w:r>
       </w:hyperlink>
-      <w:hyperlink r:id="rId60">
+      <w:hyperlink r:id="rId61">
         <w:r>
           <w:rPr>
             <w:rFonts w:ascii="Times New Roman" w:cs="Times New Roman" w:eastAsia="Times New Roman" w:hAnsi="Times New Roman"/>
@@ -4275,7 +4347,7 @@
         </w:rPr>
         <w:t xml:space="preserve">R Core Team (2025). _R: A Language and Environment for Statistical Computing_. R Foundation for Statistical Computing, Vienna, Austria. &lt;</w:t>
       </w:r>
-      <w:hyperlink r:id="rId61">
+      <w:hyperlink r:id="rId62">
         <w:r>
           <w:rPr>
             <w:rFonts w:ascii="Times New Roman" w:cs="Times New Roman" w:eastAsia="Times New Roman" w:hAnsi="Times New Roman"/>
@@ -4365,7 +4437,7 @@
         </w:rPr>
         <w:t xml:space="preserve">(1), 23–37.</w:t>
       </w:r>
-      <w:hyperlink r:id="rId62">
+      <w:hyperlink r:id="rId63">
         <w:r>
           <w:rPr>
             <w:rFonts w:ascii="Times New Roman" w:cs="Times New Roman" w:eastAsia="Times New Roman" w:hAnsi="Times New Roman"/>
@@ -4376,7 +4448,7 @@
           <w:t xml:space="preserve"> </w:t>
         </w:r>
       </w:hyperlink>
-      <w:hyperlink r:id="rId63">
+      <w:hyperlink r:id="rId64">
         <w:r>
           <w:rPr>
             <w:rFonts w:ascii="Times New Roman" w:cs="Times New Roman" w:eastAsia="Times New Roman" w:hAnsi="Times New Roman"/>
@@ -4456,7 +4528,7 @@
         </w:rPr>
         <w:t xml:space="preserve">(3), 253–261.</w:t>
       </w:r>
-      <w:hyperlink r:id="rId64">
+      <w:hyperlink r:id="rId65">
         <w:r>
           <w:rPr>
             <w:rFonts w:ascii="Times New Roman" w:cs="Times New Roman" w:eastAsia="Times New Roman" w:hAnsi="Times New Roman"/>
@@ -4467,7 +4539,7 @@
           <w:t xml:space="preserve"> </w:t>
         </w:r>
       </w:hyperlink>
-      <w:hyperlink r:id="rId65">
+      <w:hyperlink r:id="rId66">
         <w:r>
           <w:rPr>
             <w:rFonts w:ascii="Times New Roman" w:cs="Times New Roman" w:eastAsia="Times New Roman" w:hAnsi="Times New Roman"/>
@@ -4547,7 +4619,7 @@
         </w:rPr>
         <w:t xml:space="preserve">(4), 338–347.</w:t>
       </w:r>
-      <w:hyperlink r:id="rId66">
+      <w:hyperlink r:id="rId67">
         <w:r>
           <w:rPr>
             <w:rFonts w:ascii="Times New Roman" w:cs="Times New Roman" w:eastAsia="Times New Roman" w:hAnsi="Times New Roman"/>
@@ -4558,7 +4630,7 @@
           <w:t xml:space="preserve"> </w:t>
         </w:r>
       </w:hyperlink>
-      <w:hyperlink r:id="rId67">
+      <w:hyperlink r:id="rId68">
         <w:r>
           <w:rPr>
             <w:rFonts w:ascii="Times New Roman" w:cs="Times New Roman" w:eastAsia="Times New Roman" w:hAnsi="Times New Roman"/>
@@ -4638,7 +4710,7 @@
         </w:rPr>
         <w:t xml:space="preserve">(34), 14175–14180.</w:t>
       </w:r>
-      <w:hyperlink r:id="rId68">
+      <w:hyperlink r:id="rId69">
         <w:r>
           <w:rPr>
             <w:rFonts w:ascii="Times New Roman" w:cs="Times New Roman" w:eastAsia="Times New Roman" w:hAnsi="Times New Roman"/>
@@ -4649,7 +4721,7 @@
           <w:t xml:space="preserve"> </w:t>
         </w:r>
       </w:hyperlink>
-      <w:hyperlink r:id="rId69">
+      <w:hyperlink r:id="rId70">
         <w:r>
           <w:rPr>
             <w:rFonts w:ascii="Times New Roman" w:cs="Times New Roman" w:eastAsia="Times New Roman" w:hAnsi="Times New Roman"/>
@@ -4729,7 +4801,7 @@
         </w:rPr>
         <w:t xml:space="preserve">(8), 607–615.</w:t>
       </w:r>
-      <w:hyperlink r:id="rId70">
+      <w:hyperlink r:id="rId71">
         <w:r>
           <w:rPr>
             <w:rFonts w:ascii="Times New Roman" w:cs="Times New Roman" w:eastAsia="Times New Roman" w:hAnsi="Times New Roman"/>
@@ -4740,7 +4812,7 @@
           <w:t xml:space="preserve"> </w:t>
         </w:r>
       </w:hyperlink>
-      <w:hyperlink r:id="rId71">
+      <w:hyperlink r:id="rId72">
         <w:r>
           <w:rPr>
             <w:rFonts w:ascii="Times New Roman" w:cs="Times New Roman" w:eastAsia="Times New Roman" w:hAnsi="Times New Roman"/>
@@ -4778,7 +4850,7 @@
         </w:rPr>
         <w:t xml:space="preserve">Wickham H, Averick M, Bryan J, Chang W, McGowan LD, François R, Grolemund G, Hayes A, Henry L, Hester J, Kuhn M, Pedersen TL, Miller E, Bache SM, Müller K, Ooms J, Robinson D, Seidel DP, Spinu V, Takahashi K, Vaughan D, Wilke C, Woo K, Yutani H (2019). “Welcome to the tidyverse.” _Journal of Open Source Software_, *4*(43), 1686. doi:10.21105/joss.01686 &lt;</w:t>
       </w:r>
-      <w:hyperlink r:id="rId72">
+      <w:hyperlink r:id="rId73">
         <w:r>
           <w:rPr>
             <w:rFonts w:ascii="Times New Roman" w:cs="Times New Roman" w:eastAsia="Times New Roman" w:hAnsi="Times New Roman"/>
@@ -4867,7 +4939,7 @@
         </w:rPr>
         <w:t xml:space="preserve">(1), 10273.</w:t>
       </w:r>
-      <w:hyperlink r:id="rId73">
+      <w:hyperlink r:id="rId74">
         <w:r>
           <w:rPr>
             <w:rFonts w:ascii="Times New Roman" w:cs="Times New Roman" w:eastAsia="Times New Roman" w:hAnsi="Times New Roman"/>
@@ -4878,7 +4950,7 @@
           <w:t xml:space="preserve"> </w:t>
         </w:r>
       </w:hyperlink>
-      <w:hyperlink r:id="rId74">
+      <w:hyperlink r:id="rId75">
         <w:r>
           <w:rPr>
             <w:rFonts w:ascii="Times New Roman" w:cs="Times New Roman" w:eastAsia="Times New Roman" w:hAnsi="Times New Roman"/>
@@ -4958,7 +5030,7 @@
         </w:rPr>
         <w:t xml:space="preserve">(4), 347–352.</w:t>
       </w:r>
-      <w:hyperlink r:id="rId75">
+      <w:hyperlink r:id="rId76">
         <w:r>
           <w:rPr>
             <w:rFonts w:ascii="Times New Roman" w:cs="Times New Roman" w:eastAsia="Times New Roman" w:hAnsi="Times New Roman"/>
@@ -4969,7 +5041,7 @@
           <w:t xml:space="preserve"> </w:t>
         </w:r>
       </w:hyperlink>
-      <w:hyperlink r:id="rId76">
+      <w:hyperlink r:id="rId77">
         <w:r>
           <w:rPr>
             <w:rFonts w:ascii="Times New Roman" w:cs="Times New Roman" w:eastAsia="Times New Roman" w:hAnsi="Times New Roman"/>
@@ -5054,16 +5126,16 @@
           <wp:inline distB="114300" distT="114300" distL="114300" distR="114300">
             <wp:extent cx="5943600" cy="4457700"/>
             <wp:effectExtent b="0" l="0" r="0" t="0"/>
-            <wp:docPr id="2" name="image3.jpg"/>
+            <wp:docPr id="2" name="image4.jpg"/>
             <a:graphic>
               <a:graphicData uri="http://schemas.openxmlformats.org/drawingml/2006/picture">
                 <pic:pic>
                   <pic:nvPicPr>
-                    <pic:cNvPr id="0" name="image3.jpg"/>
+                    <pic:cNvPr id="0" name="image4.jpg"/>
                     <pic:cNvPicPr preferRelativeResize="0"/>
                   </pic:nvPicPr>
                   <pic:blipFill>
-                    <a:blip r:embed="rId77"/>
+                    <a:blip r:embed="rId78"/>
                     <a:srcRect b="0" l="0" r="0" t="0"/>
                     <a:stretch>
                       <a:fillRect/>

</xml_diff>

<commit_message>
adding abstract & keywords
</commit_message>
<xml_diff>
--- a/Final_Project/Zoo 800 Final.docx
+++ b/Final_Project/Zoo 800 Final.docx
@@ -9,8 +9,262 @@
           <w:rFonts w:ascii="Times New Roman" w:cs="Times New Roman" w:eastAsia="Times New Roman" w:hAnsi="Times New Roman"/>
           <w:b w:val="1"/>
           <w:bCs w:val="1"/>
+          <w:sz w:val="36"/>
+          <w:szCs w:val="36"/>
+        </w:rPr>
+      </w:pPr>
+      <w:r>
+        <w:rPr>
+          <w:rtl w:val="0"/>
+        </w:rPr>
+      </w:r>
+    </w:p>
+    <w:p>
+      <w:pPr>
+        <w:jc w:val="center"/>
+        <w:rPr>
+          <w:rFonts w:ascii="Times New Roman" w:cs="Times New Roman" w:eastAsia="Times New Roman" w:hAnsi="Times New Roman"/>
+          <w:b w:val="1"/>
+          <w:bCs w:val="1"/>
+          <w:sz w:val="36"/>
+          <w:szCs w:val="36"/>
+        </w:rPr>
+      </w:pPr>
+      <w:r>
+        <w:rPr>
+          <w:rtl w:val="0"/>
+        </w:rPr>
+      </w:r>
+    </w:p>
+    <w:p>
+      <w:pPr>
+        <w:jc w:val="center"/>
+        <w:rPr>
+          <w:rFonts w:ascii="Times New Roman" w:cs="Times New Roman" w:eastAsia="Times New Roman" w:hAnsi="Times New Roman"/>
+          <w:b w:val="1"/>
+          <w:bCs w:val="1"/>
+          <w:sz w:val="36"/>
+          <w:szCs w:val="36"/>
+        </w:rPr>
+      </w:pPr>
+      <w:r>
+        <w:rPr>
+          <w:rtl w:val="0"/>
+        </w:rPr>
+      </w:r>
+    </w:p>
+    <w:p>
+      <w:pPr>
+        <w:jc w:val="center"/>
+        <w:rPr>
+          <w:rFonts w:ascii="Times New Roman" w:cs="Times New Roman" w:eastAsia="Times New Roman" w:hAnsi="Times New Roman"/>
+          <w:b w:val="1"/>
+          <w:bCs w:val="1"/>
+          <w:sz w:val="36"/>
+          <w:szCs w:val="36"/>
+        </w:rPr>
+      </w:pPr>
+      <w:r>
+        <w:rPr>
+          <w:rtl w:val="0"/>
+        </w:rPr>
+      </w:r>
+    </w:p>
+    <w:p>
+      <w:pPr>
+        <w:jc w:val="center"/>
+        <w:rPr>
+          <w:rFonts w:ascii="Times New Roman" w:cs="Times New Roman" w:eastAsia="Times New Roman" w:hAnsi="Times New Roman"/>
+          <w:b w:val="1"/>
+          <w:bCs w:val="1"/>
+          <w:sz w:val="36"/>
+          <w:szCs w:val="36"/>
+        </w:rPr>
+      </w:pPr>
+      <w:r>
+        <w:rPr>
+          <w:rtl w:val="0"/>
+        </w:rPr>
+      </w:r>
+    </w:p>
+    <w:p>
+      <w:pPr>
+        <w:jc w:val="center"/>
+        <w:rPr>
+          <w:rFonts w:ascii="Times New Roman" w:cs="Times New Roman" w:eastAsia="Times New Roman" w:hAnsi="Times New Roman"/>
+          <w:b w:val="1"/>
+          <w:bCs w:val="1"/>
+          <w:sz w:val="36"/>
+          <w:szCs w:val="36"/>
+        </w:rPr>
+      </w:pPr>
+      <w:r>
+        <w:rPr>
+          <w:rtl w:val="0"/>
+        </w:rPr>
+      </w:r>
+    </w:p>
+    <w:p>
+      <w:pPr>
+        <w:jc w:val="center"/>
+        <w:rPr>
+          <w:rFonts w:ascii="Times New Roman" w:cs="Times New Roman" w:eastAsia="Times New Roman" w:hAnsi="Times New Roman"/>
+          <w:b w:val="1"/>
+          <w:bCs w:val="1"/>
+          <w:sz w:val="36"/>
+          <w:szCs w:val="36"/>
+        </w:rPr>
+      </w:pPr>
+      <w:r>
+        <w:rPr>
+          <w:rtl w:val="0"/>
+        </w:rPr>
+      </w:r>
+    </w:p>
+    <w:p>
+      <w:pPr>
+        <w:jc w:val="center"/>
+        <w:rPr>
+          <w:rFonts w:ascii="Times New Roman" w:cs="Times New Roman" w:eastAsia="Times New Roman" w:hAnsi="Times New Roman"/>
+          <w:b w:val="1"/>
+          <w:bCs w:val="1"/>
+          <w:sz w:val="36"/>
+          <w:szCs w:val="36"/>
+        </w:rPr>
+      </w:pPr>
+      <w:r>
+        <w:rPr>
+          <w:rtl w:val="0"/>
+        </w:rPr>
+      </w:r>
+    </w:p>
+    <w:p>
+      <w:pPr>
+        <w:jc w:val="center"/>
+        <w:rPr>
+          <w:rFonts w:ascii="Times New Roman" w:cs="Times New Roman" w:eastAsia="Times New Roman" w:hAnsi="Times New Roman"/>
+          <w:b w:val="1"/>
+          <w:bCs w:val="1"/>
+          <w:sz w:val="36"/>
+          <w:szCs w:val="36"/>
+        </w:rPr>
+      </w:pPr>
+      <w:r>
+        <w:rPr>
+          <w:rtl w:val="0"/>
+        </w:rPr>
+      </w:r>
+    </w:p>
+    <w:p>
+      <w:pPr>
+        <w:jc w:val="center"/>
+        <w:rPr>
+          <w:rFonts w:ascii="Times New Roman" w:cs="Times New Roman" w:eastAsia="Times New Roman" w:hAnsi="Times New Roman"/>
+          <w:b w:val="1"/>
+          <w:bCs w:val="1"/>
+          <w:sz w:val="36"/>
+          <w:szCs w:val="36"/>
+        </w:rPr>
+      </w:pPr>
+      <w:r>
+        <w:rPr>
+          <w:rtl w:val="0"/>
+        </w:rPr>
+      </w:r>
+    </w:p>
+    <w:p>
+      <w:pPr>
+        <w:jc w:val="center"/>
+        <w:rPr>
+          <w:rFonts w:ascii="Times New Roman" w:cs="Times New Roman" w:eastAsia="Times New Roman" w:hAnsi="Times New Roman"/>
+          <w:b w:val="1"/>
+          <w:bCs w:val="1"/>
+          <w:sz w:val="36"/>
+          <w:szCs w:val="36"/>
+        </w:rPr>
+      </w:pPr>
+      <w:r>
+        <w:rPr>
+          <w:rtl w:val="0"/>
+        </w:rPr>
+      </w:r>
+    </w:p>
+    <w:p>
+      <w:pPr>
+        <w:jc w:val="center"/>
+        <w:rPr>
+          <w:rFonts w:ascii="Times New Roman" w:cs="Times New Roman" w:eastAsia="Times New Roman" w:hAnsi="Times New Roman"/>
+          <w:b w:val="1"/>
+          <w:bCs w:val="1"/>
+          <w:sz w:val="36"/>
+          <w:szCs w:val="36"/>
+        </w:rPr>
+      </w:pPr>
+      <w:r>
+        <w:rPr>
+          <w:rFonts w:ascii="Times New Roman" w:cs="Times New Roman" w:eastAsia="Times New Roman" w:hAnsi="Times New Roman"/>
+          <w:b w:val="1"/>
+          <w:bCs w:val="1"/>
+          <w:sz w:val="36"/>
+          <w:szCs w:val="36"/>
+          <w:rtl w:val="0"/>
+        </w:rPr>
+        <w:t xml:space="preserve">Predictions of Critical Thermal Maximum for Salmonids of Increasing Size</w:t>
+      </w:r>
+    </w:p>
+    <w:p>
+      <w:pPr>
+        <w:jc w:val="center"/>
+        <w:rPr>
+          <w:rFonts w:ascii="Times New Roman" w:cs="Times New Roman" w:eastAsia="Times New Roman" w:hAnsi="Times New Roman"/>
+          <w:b w:val="1"/>
+          <w:bCs w:val="1"/>
+          <w:sz w:val="36"/>
+          <w:szCs w:val="36"/>
+        </w:rPr>
+      </w:pPr>
+      <w:r>
+        <w:rPr>
+          <w:rFonts w:ascii="Times New Roman" w:cs="Times New Roman" w:eastAsia="Times New Roman" w:hAnsi="Times New Roman"/>
           <w:sz w:val="28"/>
           <w:szCs w:val="28"/>
+          <w:rtl w:val="0"/>
+        </w:rPr>
+        <w:t xml:space="preserve">Lucas Fischer</w:t>
+      </w:r>
+      <w:r>
+        <w:rPr>
+          <w:rtl w:val="0"/>
+        </w:rPr>
+      </w:r>
+    </w:p>
+    <w:p>
+      <w:pPr>
+        <w:rPr>
+          <w:rFonts w:ascii="Times New Roman" w:cs="Times New Roman" w:eastAsia="Times New Roman" w:hAnsi="Times New Roman"/>
+          <w:b w:val="1"/>
+          <w:bCs w:val="1"/>
+          <w:sz w:val="36"/>
+          <w:szCs w:val="36"/>
+        </w:rPr>
+      </w:pPr>
+      <w:r>
+        <w:br w:type="page"/>
+      </w:r>
+      <w:r>
+        <w:rPr>
+          <w:rtl w:val="0"/>
+        </w:rPr>
+      </w:r>
+    </w:p>
+    <w:p>
+      <w:pPr>
+        <w:rPr>
+          <w:rFonts w:ascii="Times New Roman" w:cs="Times New Roman" w:eastAsia="Times New Roman" w:hAnsi="Times New Roman"/>
+          <w:b w:val="1"/>
+          <w:bCs w:val="1"/>
+          <w:sz w:val="32"/>
+          <w:szCs w:val="32"/>
         </w:rPr>
       </w:pPr>
       <w:r>
@@ -22,7 +276,68 @@
           <w:szCs w:val="28"/>
           <w:rtl w:val="0"/>
         </w:rPr>
-        <w:t xml:space="preserve">Predictions of Critical Thermal Maxima for Salmonids of Increasing Size</w:t>
+        <w:t xml:space="preserve">Abstract:</w:t>
+      </w:r>
+      <w:r>
+        <w:rPr>
+          <w:rtl w:val="0"/>
+        </w:rPr>
+      </w:r>
+    </w:p>
+    <w:p>
+      <w:pPr>
+        <w:widowControl w:val="0"/>
+        <w:spacing w:line="240" w:lineRule="auto"/>
+        <w:rPr>
+          <w:rFonts w:ascii="Times New Roman" w:cs="Times New Roman" w:eastAsia="Times New Roman" w:hAnsi="Times New Roman"/>
+          <w:sz w:val="24"/>
+          <w:szCs w:val="24"/>
+        </w:rPr>
+      </w:pPr>
+      <w:r>
+        <w:rPr>
+          <w:rFonts w:ascii="Times New Roman" w:cs="Times New Roman" w:eastAsia="Times New Roman" w:hAnsi="Times New Roman"/>
+          <w:sz w:val="24"/>
+          <w:szCs w:val="24"/>
+          <w:rtl w:val="0"/>
+        </w:rPr>
+        <w:t xml:space="preserve">Many of the fish worldwide are declining in population from climate change, and coldwater species tend to be more susceptible.  Sakhalin taimen (ito) are an endangered coldwater species that has seen its range dramatically shrink, potentially due to increasing water temperatures.  In order to help determine an answer for this decline, we collected ito and masu salmon, another species often found cohabitating the same rivers, and tested Critical Thermal Maximum (CTM) on the collected individuals.  A heating rate of 0.3°C/min was used, and the water fish were in was heated until Loss of Equilibrium (LOE).  We tested 46 masu salmon and 22 ito, and tested to see if there was a significant difference in species’ CTM.  This was followed by modelling of CTM rates per species, in order to ascertain the distribution of our observed data.  Ito were found to have a CTM of 29.48°C, while masu had a CTM of  29.02°C, which was significantly different.  Ito were found to have a higher CTM compared to masu.  These results indicate that there are other factors contributing to population declines in ito besides climate change, and more research is necessary to help understand the various impacts that have led to this fish becoming endangered.</w:t>
+      </w:r>
+    </w:p>
+    <w:p>
+      <w:pPr>
+        <w:widowControl w:val="0"/>
+        <w:spacing w:line="240" w:lineRule="auto"/>
+        <w:rPr>
+          <w:rFonts w:ascii="Times New Roman" w:cs="Times New Roman" w:eastAsia="Times New Roman" w:hAnsi="Times New Roman"/>
+          <w:sz w:val="24"/>
+          <w:szCs w:val="24"/>
+        </w:rPr>
+      </w:pPr>
+      <w:r>
+        <w:rPr>
+          <w:rtl w:val="0"/>
+        </w:rPr>
+      </w:r>
+    </w:p>
+    <w:p>
+      <w:pPr>
+        <w:widowControl w:val="0"/>
+        <w:spacing w:line="240" w:lineRule="auto"/>
+        <w:rPr>
+          <w:rFonts w:ascii="Times New Roman" w:cs="Times New Roman" w:eastAsia="Times New Roman" w:hAnsi="Times New Roman"/>
+          <w:sz w:val="24"/>
+          <w:szCs w:val="24"/>
+        </w:rPr>
+      </w:pPr>
+      <w:r>
+        <w:rPr>
+          <w:rFonts w:ascii="Times New Roman" w:cs="Times New Roman" w:eastAsia="Times New Roman" w:hAnsi="Times New Roman"/>
+          <w:sz w:val="24"/>
+          <w:szCs w:val="24"/>
+          <w:rtl w:val="0"/>
+        </w:rPr>
+        <w:t xml:space="preserve">Keywords: Climate Change, Thermal Ecology, Salmonids, Physiology, Habitat Loss</w:t>
       </w:r>
     </w:p>
     <w:p>
@@ -31,8 +346,8 @@
           <w:rFonts w:ascii="Times New Roman" w:cs="Times New Roman" w:eastAsia="Times New Roman" w:hAnsi="Times New Roman"/>
           <w:b w:val="1"/>
           <w:bCs w:val="1"/>
-          <w:sz w:val="24"/>
-          <w:szCs w:val="24"/>
+          <w:sz w:val="28"/>
+          <w:szCs w:val="28"/>
         </w:rPr>
       </w:pPr>
       <w:r>
@@ -40,84 +355,84 @@
           <w:rFonts w:ascii="Times New Roman" w:cs="Times New Roman" w:eastAsia="Times New Roman" w:hAnsi="Times New Roman"/>
           <w:b w:val="1"/>
           <w:bCs w:val="1"/>
-          <w:sz w:val="24"/>
-          <w:szCs w:val="24"/>
-          <w:rtl w:val="0"/>
-        </w:rPr>
-        <w:t xml:space="preserve">Introduction:</w:t>
-      </w:r>
-    </w:p>
-    <w:p>
-      <w:pPr>
-        <w:ind w:firstLine="720"/>
-        <w:rPr>
-          <w:rFonts w:ascii="Times New Roman" w:cs="Times New Roman" w:eastAsia="Times New Roman" w:hAnsi="Times New Roman"/>
-          <w:sz w:val="24"/>
-          <w:szCs w:val="24"/>
-        </w:rPr>
-      </w:pPr>
-      <w:r>
-        <w:rPr>
-          <w:rFonts w:ascii="Times New Roman" w:cs="Times New Roman" w:eastAsia="Times New Roman" w:hAnsi="Times New Roman"/>
-          <w:sz w:val="24"/>
-          <w:szCs w:val="24"/>
-          <w:rtl w:val="0"/>
-        </w:rPr>
-        <w:t xml:space="preserve">Climate change is predicted to have disproportionate impacts on coldwater fish species as they are both more sensitive to warming (Wenger et. al. 2011) and have experienced greater losses in thermal habitat (Pletterbauer et. al. 2015; Xu et al. 2024).  The family Salmonidae contains many cold and cool-water species that are likely among the most sensitive freshwater species to climate warming (</w:t>
-      </w:r>
-      <w:r>
-        <w:rPr>
-          <w:rFonts w:ascii="Times New Roman" w:cs="Times New Roman" w:eastAsia="Times New Roman" w:hAnsi="Times New Roman"/>
-          <w:sz w:val="24"/>
-          <w:szCs w:val="24"/>
-          <w:highlight w:val="white"/>
-          <w:rtl w:val="0"/>
-        </w:rPr>
-        <w:t xml:space="preserve">Parmesan 2006; Jeffrey et al. 2017</w:t>
-      </w:r>
-      <w:r>
-        <w:rPr>
-          <w:rFonts w:ascii="Times New Roman" w:cs="Times New Roman" w:eastAsia="Times New Roman" w:hAnsi="Times New Roman"/>
-          <w:sz w:val="24"/>
-          <w:szCs w:val="24"/>
-          <w:rtl w:val="0"/>
-        </w:rPr>
-        <w:t xml:space="preserve">).  Salmonids are some of the most well-studied cold freshwater fish (Meisner 1990), and are often researched to study effects of climate change (Keleher &amp; Rahel 1996) or changes in fish assemblages (Pletterbauer et al. 2015), but most of this research is centered in North America or Europe.  Asian salmonids are less researched, and much of the knowledge used to predict climate change effects in western salmonids remains unknown in Asian species (Morita et. al. 2004). </w:t>
-      </w:r>
-    </w:p>
-    <w:p>
-      <w:pPr>
-        <w:ind w:firstLine="720"/>
-        <w:rPr>
-          <w:rFonts w:ascii="Times New Roman" w:cs="Times New Roman" w:eastAsia="Times New Roman" w:hAnsi="Times New Roman"/>
-          <w:sz w:val="24"/>
-          <w:szCs w:val="24"/>
-        </w:rPr>
-      </w:pPr>
-      <w:r>
-        <w:rPr>
-          <w:rFonts w:ascii="Times New Roman" w:cs="Times New Roman" w:eastAsia="Times New Roman" w:hAnsi="Times New Roman"/>
-          <w:sz w:val="24"/>
-          <w:szCs w:val="24"/>
-          <w:rtl w:val="0"/>
-        </w:rPr>
-        <w:t xml:space="preserve">Many inland fish populations impacted by climate change are also threatened by other anthropogenic impacts including habitat loss and degradation (Wilcove et. al. 1998; Kerr &amp; Deguise 2004; Morita et. al. 2009; Chen et. al. 2014 ), overfishing (Post et. al. 2002; Burgess et. al. 2013; Embke et. al. 2019), and competition from introduced and invasive species (Kitchell et. al. 1997; Wilcove et. al. 1998; Morita et. al. 2004; Fausch 2007).  This last threat has increased greatly over recent decades as Aquatic Invasive Species (AIS) have spread rapidly across the world (Simberloff 2000; Jang et. al. 2006; Trumpickas et. al. 2011).  Introduced species tend to have strong competitive advantages over related species in similar niches (Trumpickas et. al. 2011).  For example, introduced lake trout have had a large influence on the population of native cutthroat trout in Yellowstone Lake (Ruzycki et. al. 2003).  In Japan, introduced centrarchids prey on native species, as well as exert trophic shifts in their introduced ecosystems (Hossain et. al. 2013).</w:t>
-      </w:r>
-    </w:p>
-    <w:p>
-      <w:pPr>
-        <w:rPr>
-          <w:rFonts w:ascii="Times New Roman" w:cs="Times New Roman" w:eastAsia="Times New Roman" w:hAnsi="Times New Roman"/>
-          <w:sz w:val="24"/>
-          <w:szCs w:val="24"/>
-        </w:rPr>
-      </w:pPr>
-      <w:r>
-        <w:rPr>
           <w:sz w:val="28"/>
           <w:szCs w:val="28"/>
           <w:rtl w:val="0"/>
         </w:rPr>
+        <w:t xml:space="preserve">Introduction:</w:t>
+      </w:r>
+    </w:p>
+    <w:p>
+      <w:pPr>
+        <w:ind w:firstLine="720"/>
+        <w:rPr>
+          <w:rFonts w:ascii="Times New Roman" w:cs="Times New Roman" w:eastAsia="Times New Roman" w:hAnsi="Times New Roman"/>
+          <w:sz w:val="24"/>
+          <w:szCs w:val="24"/>
+        </w:rPr>
+      </w:pPr>
+      <w:r>
+        <w:rPr>
+          <w:rFonts w:ascii="Times New Roman" w:cs="Times New Roman" w:eastAsia="Times New Roman" w:hAnsi="Times New Roman"/>
+          <w:sz w:val="24"/>
+          <w:szCs w:val="24"/>
+          <w:rtl w:val="0"/>
+        </w:rPr>
+        <w:t xml:space="preserve">Climate change is predicted to have disproportionate impacts on coldwater fish species as they are both more sensitive to warming (Wenger et. al. 2011) and have experienced greater losses in thermal habitat (Pletterbauer et. al. 2015; Xu et al. 2024).  The family Salmonidae contains many cold and cool-water species that are likely among the most sensitive freshwater species to climate warming (</w:t>
+      </w:r>
+      <w:r>
+        <w:rPr>
+          <w:rFonts w:ascii="Times New Roman" w:cs="Times New Roman" w:eastAsia="Times New Roman" w:hAnsi="Times New Roman"/>
+          <w:sz w:val="24"/>
+          <w:szCs w:val="24"/>
+          <w:highlight w:val="white"/>
+          <w:rtl w:val="0"/>
+        </w:rPr>
+        <w:t xml:space="preserve">Parmesan 2006; Jeffrey et al. 2017</w:t>
+      </w:r>
+      <w:r>
+        <w:rPr>
+          <w:rFonts w:ascii="Times New Roman" w:cs="Times New Roman" w:eastAsia="Times New Roman" w:hAnsi="Times New Roman"/>
+          <w:sz w:val="24"/>
+          <w:szCs w:val="24"/>
+          <w:rtl w:val="0"/>
+        </w:rPr>
+        <w:t xml:space="preserve">).  Salmonids are some of the most well-studied cold freshwater fish (Meisner 1990), and are often researched to study effects of climate change (Keleher &amp; Rahel 1996) or changes in fish assemblages (Pletterbauer et al. 2015), but most of this research is centered in North America or Europe.  Asian salmonids are less researched, and much of the knowledge used to predict climate change effects in western salmonids remains unknown in Asian species (Morita et. al. 2004). </w:t>
+      </w:r>
+    </w:p>
+    <w:p>
+      <w:pPr>
+        <w:ind w:firstLine="720"/>
+        <w:rPr>
+          <w:rFonts w:ascii="Times New Roman" w:cs="Times New Roman" w:eastAsia="Times New Roman" w:hAnsi="Times New Roman"/>
+          <w:sz w:val="24"/>
+          <w:szCs w:val="24"/>
+        </w:rPr>
+      </w:pPr>
+      <w:r>
+        <w:rPr>
+          <w:rFonts w:ascii="Times New Roman" w:cs="Times New Roman" w:eastAsia="Times New Roman" w:hAnsi="Times New Roman"/>
+          <w:sz w:val="24"/>
+          <w:szCs w:val="24"/>
+          <w:rtl w:val="0"/>
+        </w:rPr>
+        <w:t xml:space="preserve">Many inland fish populations impacted by climate change are also threatened by other anthropogenic impacts including habitat loss and degradation (Wilcove et. al. 1998; Kerr &amp; Deguise 2004; Morita et. al. 2009; Chen et. al. 2014 ), overfishing (Post et. al. 2002; Burgess et. al. 2013; Embke et. al. 2019), and competition from introduced and invasive species (Kitchell et. al. 1997; Wilcove et. al. 1998; Morita et. al. 2004; Fausch 2007).  This last threat has increased greatly over recent decades as Aquatic Invasive Species (AIS) have spread rapidly across the world (Simberloff 2000; Jang et. al. 2006; Trumpickas et. al. 2011).  Introduced species tend to have strong competitive advantages over related species in similar niches (Trumpickas et. al. 2011).  For example, introduced lake trout have had a large influence on the population of native cutthroat trout in Yellowstone Lake (Ruzycki et. al. 2003).  In Japan, introduced centrarchids prey on native species, as well as exert trophic shifts in their introduced ecosystems (Hossain et. al. 2013).</w:t>
+      </w:r>
+    </w:p>
+    <w:p>
+      <w:pPr>
+        <w:rPr>
+          <w:rFonts w:ascii="Times New Roman" w:cs="Times New Roman" w:eastAsia="Times New Roman" w:hAnsi="Times New Roman"/>
+          <w:sz w:val="24"/>
+          <w:szCs w:val="24"/>
+        </w:rPr>
+      </w:pPr>
+      <w:r>
+        <w:rPr>
+          <w:sz w:val="28"/>
+          <w:szCs w:val="28"/>
+          <w:rtl w:val="0"/>
+        </w:rPr>
         <w:tab/>
       </w:r>
       <w:r>
@@ -181,8 +496,8 @@
           <w:rFonts w:ascii="Times New Roman" w:cs="Times New Roman" w:eastAsia="Times New Roman" w:hAnsi="Times New Roman"/>
           <w:b w:val="1"/>
           <w:bCs w:val="1"/>
-          <w:sz w:val="24"/>
-          <w:szCs w:val="24"/>
+          <w:sz w:val="28"/>
+          <w:szCs w:val="28"/>
         </w:rPr>
       </w:pPr>
       <w:r>
@@ -190,8 +505,8 @@
           <w:rFonts w:ascii="Times New Roman" w:cs="Times New Roman" w:eastAsia="Times New Roman" w:hAnsi="Times New Roman"/>
           <w:b w:val="1"/>
           <w:bCs w:val="1"/>
-          <w:sz w:val="24"/>
-          <w:szCs w:val="24"/>
+          <w:sz w:val="28"/>
+          <w:szCs w:val="28"/>
           <w:rtl w:val="0"/>
         </w:rPr>
         <w:t xml:space="preserve">Methods:</w:t>
@@ -276,8 +591,8 @@
           <w:rFonts w:ascii="Times New Roman" w:cs="Times New Roman" w:eastAsia="Times New Roman" w:hAnsi="Times New Roman"/>
           <w:b w:val="1"/>
           <w:bCs w:val="1"/>
-          <w:sz w:val="24"/>
-          <w:szCs w:val="24"/>
+          <w:sz w:val="28"/>
+          <w:szCs w:val="28"/>
         </w:rPr>
       </w:pPr>
       <w:r>
@@ -285,8 +600,8 @@
           <w:rFonts w:ascii="Times New Roman" w:cs="Times New Roman" w:eastAsia="Times New Roman" w:hAnsi="Times New Roman"/>
           <w:b w:val="1"/>
           <w:bCs w:val="1"/>
-          <w:sz w:val="24"/>
-          <w:szCs w:val="24"/>
+          <w:sz w:val="28"/>
+          <w:szCs w:val="28"/>
           <w:rtl w:val="0"/>
         </w:rPr>
         <w:t xml:space="preserve">Results:</w:t>
@@ -320,12 +635,12 @@
           <wp:inline distB="114300" distT="114300" distL="114300" distR="114300">
             <wp:extent cx="5943600" cy="4140200"/>
             <wp:effectExtent b="0" l="0" r="0" t="0"/>
-            <wp:docPr id="3" name="image1.jpg"/>
+            <wp:docPr id="3" name="image4.jpg"/>
             <a:graphic>
               <a:graphicData uri="http://schemas.openxmlformats.org/drawingml/2006/picture">
                 <pic:pic>
                   <pic:nvPicPr>
-                    <pic:cNvPr id="0" name="image1.jpg"/>
+                    <pic:cNvPr id="0" name="image4.jpg"/>
                     <pic:cNvPicPr preferRelativeResize="0"/>
                   </pic:nvPicPr>
                   <pic:blipFill>
@@ -420,6 +735,24 @@
         </w:rPr>
         <w:tab/>
         <w:t xml:space="preserve">The autoplot function from the ggplot2 package was used in order to test the models for our assumptions that the data collected was normally distributed.  Autoplot creates a 4-paned graphic that shows 1) the Residuals vs. the Fitted model, 2) a Quantile - Quantile (QQ) plot, 3) A Scale - Location plot, and 4) Our Residuals vs. the Leverage each holds.  Visual inspection confirms that the modelled data is normally distributed and is homoscedastic (Appendix A).</w:t>
+      </w:r>
+    </w:p>
+    <w:p>
+      <w:pPr>
+        <w:ind w:left="0" w:firstLine="0"/>
+        <w:rPr>
+          <w:rFonts w:ascii="Times New Roman" w:cs="Times New Roman" w:eastAsia="Times New Roman" w:hAnsi="Times New Roman"/>
+          <w:sz w:val="24"/>
+          <w:szCs w:val="24"/>
+        </w:rPr>
+      </w:pPr>
+      <w:r>
+        <w:br w:type="page"/>
+      </w:r>
+      <w:r>
+        <w:rPr>
+          <w:rtl w:val="0"/>
+        </w:rPr>
       </w:r>
     </w:p>
     <w:p>
@@ -1394,21 +1727,7 @@
     <w:p>
       <w:pPr>
         <w:ind w:left="0" w:firstLine="0"/>
-        <w:rPr>
-          <w:rFonts w:ascii="Times New Roman" w:cs="Times New Roman" w:eastAsia="Times New Roman" w:hAnsi="Times New Roman"/>
-          <w:sz w:val="24"/>
-          <w:szCs w:val="24"/>
-        </w:rPr>
-      </w:pPr>
-      <w:r>
-        <w:rPr>
-          <w:rtl w:val="0"/>
-        </w:rPr>
-      </w:r>
-    </w:p>
-    <w:p>
-      <w:pPr>
-        <w:ind w:left="0" w:firstLine="0"/>
+        <w:jc w:val="center"/>
         <w:rPr>
           <w:rFonts w:ascii="Times New Roman" w:cs="Times New Roman" w:eastAsia="Times New Roman" w:hAnsi="Times New Roman"/>
           <w:sz w:val="24"/>
@@ -1423,7 +1742,7 @@
         </w:rPr>
         <w:drawing>
           <wp:inline distB="114300" distT="114300" distL="114300" distR="114300">
-            <wp:extent cx="5943600" cy="4457700"/>
+            <wp:extent cx="4143375" cy="3109703"/>
             <wp:effectExtent b="0" l="0" r="0" t="0"/>
             <wp:docPr id="1" name="image3.jpg"/>
             <a:graphic>
@@ -1443,7 +1762,7 @@
                   <pic:spPr>
                     <a:xfrm>
                       <a:off x="0" y="0"/>
-                      <a:ext cx="5943600" cy="4457700"/>
+                      <a:ext cx="4143375" cy="3109703"/>
                     </a:xfrm>
                     <a:prstGeom prst="rect"/>
                     <a:ln/>
@@ -1482,6 +1801,7 @@
     <w:p>
       <w:pPr>
         <w:ind w:left="0" w:firstLine="0"/>
+        <w:jc w:val="center"/>
         <w:rPr>
           <w:rFonts w:ascii="Times New Roman" w:cs="Times New Roman" w:eastAsia="Times New Roman" w:hAnsi="Times New Roman"/>
           <w:sz w:val="20"/>
@@ -1496,14 +1816,14 @@
         </w:rPr>
         <w:drawing>
           <wp:inline distB="114300" distT="114300" distL="114300" distR="114300">
-            <wp:extent cx="5943600" cy="4457700"/>
+            <wp:extent cx="3952875" cy="2966960"/>
             <wp:effectExtent b="0" l="0" r="0" t="0"/>
-            <wp:docPr id="4" name="image2.jpg"/>
+            <wp:docPr id="4" name="image1.jpg"/>
             <a:graphic>
               <a:graphicData uri="http://schemas.openxmlformats.org/drawingml/2006/picture">
                 <pic:pic>
                   <pic:nvPicPr>
-                    <pic:cNvPr id="0" name="image2.jpg"/>
+                    <pic:cNvPr id="0" name="image1.jpg"/>
                     <pic:cNvPicPr preferRelativeResize="0"/>
                   </pic:nvPicPr>
                   <pic:blipFill>
@@ -1516,7 +1836,7 @@
                   <pic:spPr>
                     <a:xfrm>
                       <a:off x="0" y="0"/>
-                      <a:ext cx="5943600" cy="4457700"/>
+                      <a:ext cx="3952875" cy="2966960"/>
                     </a:xfrm>
                     <a:prstGeom prst="rect"/>
                     <a:ln/>
@@ -1529,46 +1849,28 @@
       </w:r>
       <w:r>
         <w:rPr>
+          <w:rtl w:val="0"/>
+        </w:rPr>
+      </w:r>
+    </w:p>
+    <w:p>
+      <w:pPr>
+        <w:ind w:left="0" w:firstLine="0"/>
+        <w:jc w:val="center"/>
+        <w:rPr>
           <w:rFonts w:ascii="Times New Roman" w:cs="Times New Roman" w:eastAsia="Times New Roman" w:hAnsi="Times New Roman"/>
           <w:sz w:val="20"/>
           <w:szCs w:val="20"/>
-          <w:rtl w:val="0"/>
-        </w:rPr>
-        <w:t xml:space="preserve">Figure 2: Scatterplot depicting LOE temperature as it varies by Fork Length.  Linear models are fit using our model , which takes the form (Temp LOE ~ Species * Fork Length + Weight).  While this model is not the most well fitting to our data, we believe this is a better fit based on the distribution of values of our observed data.</w:t>
-      </w:r>
-    </w:p>
-    <w:p>
-      <w:pPr>
-        <w:ind w:left="0" w:firstLine="0"/>
+        </w:rPr>
+      </w:pPr>
+      <w:r>
         <w:rPr>
           <w:rFonts w:ascii="Times New Roman" w:cs="Times New Roman" w:eastAsia="Times New Roman" w:hAnsi="Times New Roman"/>
           <w:sz w:val="20"/>
           <w:szCs w:val="20"/>
-        </w:rPr>
-      </w:pPr>
-      <w:r>
-        <w:rPr>
-          <w:rtl w:val="0"/>
-        </w:rPr>
-      </w:r>
-    </w:p>
-    <w:p>
-      <w:pPr>
-        <w:ind w:left="0" w:firstLine="0"/>
-        <w:rPr>
-          <w:rFonts w:ascii="Times New Roman" w:cs="Times New Roman" w:eastAsia="Times New Roman" w:hAnsi="Times New Roman"/>
-          <w:sz w:val="24"/>
-          <w:szCs w:val="24"/>
-        </w:rPr>
-      </w:pPr>
-      <w:r>
-        <w:rPr>
-          <w:rFonts w:ascii="Times New Roman" w:cs="Times New Roman" w:eastAsia="Times New Roman" w:hAnsi="Times New Roman"/>
-          <w:sz w:val="24"/>
-          <w:szCs w:val="24"/>
-          <w:rtl w:val="0"/>
-        </w:rPr>
-        <w:t xml:space="preserve">From our selected model, we would expect masu to eventually overtake ito in terms of CTM once a certain length threshold is reached.  However, in juvenile fish, it seems as though ito maintain a competitive advantage over masu.</w:t>
+          <w:rtl w:val="0"/>
+        </w:rPr>
+        <w:t xml:space="preserve">Figure 2: Scatterplot depicting LOE temperature as it varies by Fork Length.  Linear models are fit using our model , which takes the form (Temp LOE ~ Species * Fork Length + Weight).  While this model is not the most well fitting to our data, we believe this is a better fit based on the distribution of values of our observed data.</w:t>
       </w:r>
     </w:p>
     <w:p>
@@ -1591,10 +1893,44 @@
         <w:ind w:left="0" w:firstLine="0"/>
         <w:rPr>
           <w:rFonts w:ascii="Times New Roman" w:cs="Times New Roman" w:eastAsia="Times New Roman" w:hAnsi="Times New Roman"/>
+          <w:sz w:val="24"/>
+          <w:szCs w:val="24"/>
+        </w:rPr>
+      </w:pPr>
+      <w:r>
+        <w:rPr>
+          <w:rFonts w:ascii="Times New Roman" w:cs="Times New Roman" w:eastAsia="Times New Roman" w:hAnsi="Times New Roman"/>
+          <w:sz w:val="24"/>
+          <w:szCs w:val="24"/>
+          <w:rtl w:val="0"/>
+        </w:rPr>
+        <w:t xml:space="preserve">From our selected model, we would expect masu to eventually overtake ito in terms of CTM once a certain length threshold is reached.  However, in juvenile fish, it seems as though ito maintain a competitive advantage over masu.</w:t>
+      </w:r>
+    </w:p>
+    <w:p>
+      <w:pPr>
+        <w:ind w:left="0" w:firstLine="0"/>
+        <w:rPr>
+          <w:rFonts w:ascii="Times New Roman" w:cs="Times New Roman" w:eastAsia="Times New Roman" w:hAnsi="Times New Roman"/>
+          <w:sz w:val="20"/>
+          <w:szCs w:val="20"/>
+        </w:rPr>
+      </w:pPr>
+      <w:r>
+        <w:rPr>
+          <w:rtl w:val="0"/>
+        </w:rPr>
+      </w:r>
+    </w:p>
+    <w:p>
+      <w:pPr>
+        <w:ind w:left="0" w:firstLine="0"/>
+        <w:rPr>
+          <w:rFonts w:ascii="Times New Roman" w:cs="Times New Roman" w:eastAsia="Times New Roman" w:hAnsi="Times New Roman"/>
           <w:b w:val="1"/>
           <w:bCs w:val="1"/>
-          <w:sz w:val="24"/>
-          <w:szCs w:val="24"/>
+          <w:sz w:val="28"/>
+          <w:szCs w:val="28"/>
         </w:rPr>
       </w:pPr>
       <w:r>
@@ -1602,8 +1938,8 @@
           <w:rFonts w:ascii="Times New Roman" w:cs="Times New Roman" w:eastAsia="Times New Roman" w:hAnsi="Times New Roman"/>
           <w:b w:val="1"/>
           <w:bCs w:val="1"/>
-          <w:sz w:val="24"/>
-          <w:szCs w:val="24"/>
+          <w:sz w:val="28"/>
+          <w:szCs w:val="28"/>
           <w:rtl w:val="0"/>
         </w:rPr>
         <w:t xml:space="preserve">Discussion:</w:t>
@@ -5126,12 +5462,12 @@
           <wp:inline distB="114300" distT="114300" distL="114300" distR="114300">
             <wp:extent cx="5943600" cy="4457700"/>
             <wp:effectExtent b="0" l="0" r="0" t="0"/>
-            <wp:docPr id="2" name="image4.jpg"/>
+            <wp:docPr id="2" name="image2.jpg"/>
             <a:graphic>
               <a:graphicData uri="http://schemas.openxmlformats.org/drawingml/2006/picture">
                 <pic:pic>
                   <pic:nvPicPr>
-                    <pic:cNvPr id="0" name="image4.jpg"/>
+                    <pic:cNvPr id="0" name="image2.jpg"/>
                     <pic:cNvPicPr preferRelativeResize="0"/>
                   </pic:nvPicPr>
                   <pic:blipFill>

</xml_diff>